<commit_message>
trip and vehicle db modification
</commit_message>
<xml_diff>
--- a/Docs/Initial promo.docx
+++ b/Docs/Initial promo.docx
@@ -27,12 +27,18 @@
         <w:pStyle w:val="Heading1"/>
       </w:pPr>
       <w:r>
-        <w:t>Business Name</w:t>
-      </w:r>
-    </w:p>
-    <w:p>
-      <w:r>
-        <w:t>Business email address</w:t>
+        <w:t>Vayo</w:t>
+      </w:r>
+      <w:r>
+        <w:t xml:space="preserve"> </w:t>
+      </w:r>
+      <w:r>
+        <w:t>solutions</w:t>
+      </w:r>
+    </w:p>
+    <w:p>
+      <w:r>
+        <w:t>vayo@gmail.com</w:t>
       </w:r>
     </w:p>
     <w:p>
@@ -331,7 +337,10 @@
         <w:pStyle w:val="Heading2"/>
       </w:pPr>
       <w:r>
-        <w:t>Problem Statement</w:t>
+        <w:t>Proble</w:t>
+      </w:r>
+      <w:r>
+        <w:t>m</w:t>
       </w:r>
     </w:p>
     <w:p>
@@ -1057,27 +1066,17 @@
     </w:p>
     <w:p>
       <w:pPr>
-        <w:spacing w:before="0" w:after="160" w:line="278" w:lineRule="auto"/>
-        <w:rPr>
-          <w:rFonts w:ascii="Segoe UI" w:hAnsi="Segoe UI" w:cs="Segoe UI"/>
-          <w:b/>
-          <w:bCs/>
-          <w:sz w:val="22"/>
-          <w:szCs w:val="22"/>
-        </w:rPr>
-      </w:pPr>
-      <w:proofErr w:type="gramStart"/>
-      <w:r>
-        <w:rPr>
-          <w:rFonts w:ascii="Segoe UI" w:hAnsi="Segoe UI" w:cs="Segoe UI"/>
-          <w:b/>
-          <w:bCs/>
-          <w:sz w:val="22"/>
-          <w:szCs w:val="22"/>
+        <w:pStyle w:val="Heading3"/>
+        <w:rPr>
+          <w:u w:val="single"/>
+        </w:rPr>
+      </w:pPr>
+      <w:r>
+        <w:rPr>
+          <w:u w:val="single"/>
         </w:rPr>
         <w:t>Future Prospects</w:t>
       </w:r>
-      <w:proofErr w:type="gramEnd"/>
     </w:p>
     <w:p>
       <w:pPr>
@@ -1321,7 +1320,16 @@
           <w:sz w:val="22"/>
           <w:szCs w:val="22"/>
         </w:rPr>
-        <w:t>aking 15</w:t>
+        <w:t xml:space="preserve">aking </w:t>
+      </w:r>
+      <w:proofErr w:type="gramStart"/>
+      <w:r>
+        <w:rPr>
+          <w:rFonts w:ascii="Segoe UI" w:hAnsi="Segoe UI" w:cs="Segoe UI"/>
+          <w:sz w:val="22"/>
+          <w:szCs w:val="22"/>
+        </w:rPr>
+        <w:t>15</w:t>
       </w:r>
       <w:r>
         <w:rPr>
@@ -1337,7 +1345,16 @@
           <w:sz w:val="22"/>
           <w:szCs w:val="22"/>
         </w:rPr>
-        <w:t xml:space="preserve"> minute </w:t>
+        <w:t xml:space="preserve"> minute</w:t>
+      </w:r>
+      <w:proofErr w:type="gramEnd"/>
+      <w:r>
+        <w:rPr>
+          <w:rFonts w:ascii="Segoe UI" w:hAnsi="Segoe UI" w:cs="Segoe UI"/>
+          <w:sz w:val="22"/>
+          <w:szCs w:val="22"/>
+        </w:rPr>
+        <w:t xml:space="preserve"> </w:t>
       </w:r>
       <w:r>
         <w:rPr>

</xml_diff>

<commit_message>
multiple users on ride v1
</commit_message>
<xml_diff>
--- a/Docs/Initial promo.docx
+++ b/Docs/Initial promo.docx
@@ -277,33 +277,15 @@
           <w:sz w:val="22"/>
           <w:szCs w:val="22"/>
         </w:rPr>
-        <w:t xml:space="preserve">including existing university-owned </w:t>
-      </w:r>
-      <w:proofErr w:type="gramStart"/>
-      <w:r>
-        <w:rPr>
-          <w:rFonts w:ascii="Segoe UI" w:hAnsi="Segoe UI" w:cs="Segoe UI"/>
-          <w:sz w:val="22"/>
-          <w:szCs w:val="22"/>
-        </w:rPr>
-        <w:t>carts</w:t>
-      </w:r>
-      <w:r>
-        <w:rPr>
-          <w:rFonts w:ascii="Segoe UI" w:hAnsi="Segoe UI" w:cs="Segoe UI"/>
-          <w:sz w:val="22"/>
-          <w:szCs w:val="22"/>
-        </w:rPr>
-        <w:t>;</w:t>
-      </w:r>
-      <w:proofErr w:type="gramEnd"/>
-      <w:r>
-        <w:rPr>
-          <w:rFonts w:ascii="Segoe UI" w:hAnsi="Segoe UI" w:cs="Segoe UI"/>
-          <w:sz w:val="22"/>
-          <w:szCs w:val="22"/>
-        </w:rPr>
-        <w:t xml:space="preserve"> </w:t>
+        <w:t>including existing university-owned carts</w:t>
+      </w:r>
+      <w:r>
+        <w:rPr>
+          <w:rFonts w:ascii="Segoe UI" w:hAnsi="Segoe UI" w:cs="Segoe UI"/>
+          <w:sz w:val="22"/>
+          <w:szCs w:val="22"/>
+        </w:rPr>
+        <w:t xml:space="preserve">; </w:t>
       </w:r>
       <w:r>
         <w:rPr>
@@ -352,23 +334,13 @@
           <w:szCs w:val="22"/>
         </w:rPr>
       </w:pPr>
-      <w:proofErr w:type="gramStart"/>
-      <w:r>
-        <w:rPr>
-          <w:rFonts w:ascii="Segoe UI" w:hAnsi="Segoe UI" w:cs="Segoe UI"/>
-          <w:sz w:val="22"/>
-          <w:szCs w:val="22"/>
-        </w:rPr>
-        <w:t>Navigating</w:t>
-      </w:r>
-      <w:proofErr w:type="gramEnd"/>
-      <w:r>
-        <w:rPr>
-          <w:rFonts w:ascii="Segoe UI" w:hAnsi="Segoe UI" w:cs="Segoe UI"/>
-          <w:sz w:val="22"/>
-          <w:szCs w:val="22"/>
-        </w:rPr>
-        <w:t xml:space="preserve"> a large university campus can be time-consuming and challenging, particularly in situations such as:</w:t>
+      <w:r>
+        <w:rPr>
+          <w:rFonts w:ascii="Segoe UI" w:hAnsi="Segoe UI" w:cs="Segoe UI"/>
+          <w:sz w:val="22"/>
+          <w:szCs w:val="22"/>
+        </w:rPr>
+        <w:t>Navigating a large university campus can be time-consuming and challenging, particularly in situations such as:</w:t>
       </w:r>
     </w:p>
     <w:p>
@@ -607,25 +579,7 @@
           <w:sz w:val="22"/>
           <w:szCs w:val="22"/>
         </w:rPr>
-        <w:t xml:space="preserve">This solution promotes both </w:t>
-      </w:r>
-      <w:proofErr w:type="gramStart"/>
-      <w:r>
-        <w:rPr>
-          <w:rFonts w:ascii="Segoe UI" w:hAnsi="Segoe UI" w:cs="Segoe UI"/>
-          <w:sz w:val="22"/>
-          <w:szCs w:val="22"/>
-        </w:rPr>
-        <w:t>time-saving</w:t>
-      </w:r>
-      <w:proofErr w:type="gramEnd"/>
-      <w:r>
-        <w:rPr>
-          <w:rFonts w:ascii="Segoe UI" w:hAnsi="Segoe UI" w:cs="Segoe UI"/>
-          <w:sz w:val="22"/>
-          <w:szCs w:val="22"/>
-        </w:rPr>
-        <w:t xml:space="preserve"> and safety, improving the daily experience for all campus users.</w:t>
+        <w:t>This solution promotes both time-saving and safety, improving the daily experience for all campus users.</w:t>
       </w:r>
     </w:p>
     <w:p>
@@ -1023,23 +977,13 @@
           <w:szCs w:val="22"/>
         </w:rPr>
       </w:pPr>
-      <w:proofErr w:type="gramStart"/>
-      <w:r>
-        <w:rPr>
-          <w:rFonts w:ascii="Segoe UI" w:hAnsi="Segoe UI" w:cs="Segoe UI"/>
-          <w:sz w:val="22"/>
-          <w:szCs w:val="22"/>
-        </w:rPr>
-        <w:t>Streamlines</w:t>
-      </w:r>
-      <w:proofErr w:type="gramEnd"/>
-      <w:r>
-        <w:rPr>
-          <w:rFonts w:ascii="Segoe UI" w:hAnsi="Segoe UI" w:cs="Segoe UI"/>
-          <w:sz w:val="22"/>
-          <w:szCs w:val="22"/>
-        </w:rPr>
-        <w:t xml:space="preserve"> coordination for security staff</w:t>
+      <w:r>
+        <w:rPr>
+          <w:rFonts w:ascii="Segoe UI" w:hAnsi="Segoe UI" w:cs="Segoe UI"/>
+          <w:sz w:val="22"/>
+          <w:szCs w:val="22"/>
+        </w:rPr>
+        <w:t>Streamlines coordination for security staff</w:t>
       </w:r>
     </w:p>
     <w:p>
@@ -1137,7 +1081,23 @@
           <w:sz w:val="22"/>
           <w:szCs w:val="22"/>
         </w:rPr>
-        <w:t xml:space="preserve">Capture the many hours of travel to train AI models for </w:t>
+        <w:t xml:space="preserve">Capture the many hours of travel to train </w:t>
+      </w:r>
+      <w:r>
+        <w:rPr>
+          <w:rFonts w:ascii="Segoe UI" w:hAnsi="Segoe UI" w:cs="Segoe UI"/>
+          <w:sz w:val="22"/>
+          <w:szCs w:val="22"/>
+        </w:rPr>
+        <w:t>ML</w:t>
+      </w:r>
+      <w:r>
+        <w:rPr>
+          <w:rFonts w:ascii="Segoe UI" w:hAnsi="Segoe UI" w:cs="Segoe UI"/>
+          <w:sz w:val="22"/>
+          <w:szCs w:val="22"/>
+        </w:rPr>
+        <w:t xml:space="preserve"> models for </w:t>
       </w:r>
       <w:r>
         <w:rPr>
@@ -1320,16 +1280,7 @@
           <w:sz w:val="22"/>
           <w:szCs w:val="22"/>
         </w:rPr>
-        <w:t xml:space="preserve">aking </w:t>
-      </w:r>
-      <w:proofErr w:type="gramStart"/>
-      <w:r>
-        <w:rPr>
-          <w:rFonts w:ascii="Segoe UI" w:hAnsi="Segoe UI" w:cs="Segoe UI"/>
-          <w:sz w:val="22"/>
-          <w:szCs w:val="22"/>
-        </w:rPr>
-        <w:t>15</w:t>
+        <w:t>aking 15</w:t>
       </w:r>
       <w:r>
         <w:rPr>
@@ -1345,9 +1296,48 @@
           <w:sz w:val="22"/>
           <w:szCs w:val="22"/>
         </w:rPr>
-        <w:t xml:space="preserve"> minute</w:t>
-      </w:r>
-      <w:proofErr w:type="gramEnd"/>
+        <w:t xml:space="preserve"> minute </w:t>
+      </w:r>
+      <w:r>
+        <w:rPr>
+          <w:rFonts w:ascii="Segoe UI" w:hAnsi="Segoe UI" w:cs="Segoe UI"/>
+          <w:sz w:val="22"/>
+          <w:szCs w:val="22"/>
+        </w:rPr>
+        <w:t>(~</w:t>
+      </w:r>
+      <w:r>
+        <w:rPr>
+          <w:rFonts w:ascii="Segoe UI" w:hAnsi="Segoe UI" w:cs="Segoe UI"/>
+          <w:sz w:val="22"/>
+          <w:szCs w:val="22"/>
+        </w:rPr>
+        <w:t>1km</w:t>
+      </w:r>
+      <w:r>
+        <w:rPr>
+          <w:rFonts w:ascii="Segoe UI" w:hAnsi="Segoe UI" w:cs="Segoe UI"/>
+          <w:sz w:val="22"/>
+          <w:szCs w:val="22"/>
+        </w:rPr>
+        <w:t>)</w:t>
+      </w:r>
+      <w:r>
+        <w:rPr>
+          <w:rFonts w:ascii="Segoe UI" w:hAnsi="Segoe UI" w:cs="Segoe UI"/>
+          <w:sz w:val="22"/>
+          <w:szCs w:val="22"/>
+        </w:rPr>
+        <w:t xml:space="preserve"> walk</w:t>
+      </w:r>
+      <w:r>
+        <w:rPr>
+          <w:rFonts w:ascii="Segoe UI" w:hAnsi="Segoe UI" w:cs="Segoe UI"/>
+          <w:sz w:val="22"/>
+          <w:szCs w:val="22"/>
+        </w:rPr>
+        <w:t>s</w:t>
+      </w:r>
       <w:r>
         <w:rPr>
           <w:rFonts w:ascii="Segoe UI" w:hAnsi="Segoe UI" w:cs="Segoe UI"/>
@@ -1362,31 +1352,31 @@
           <w:sz w:val="22"/>
           <w:szCs w:val="22"/>
         </w:rPr>
-        <w:t>(~</w:t>
-      </w:r>
-      <w:r>
-        <w:rPr>
-          <w:rFonts w:ascii="Segoe UI" w:hAnsi="Segoe UI" w:cs="Segoe UI"/>
-          <w:sz w:val="22"/>
-          <w:szCs w:val="22"/>
-        </w:rPr>
-        <w:t>1km</w:t>
-      </w:r>
-      <w:r>
-        <w:rPr>
-          <w:rFonts w:ascii="Segoe UI" w:hAnsi="Segoe UI" w:cs="Segoe UI"/>
-          <w:sz w:val="22"/>
-          <w:szCs w:val="22"/>
-        </w:rPr>
-        <w:t>)</w:t>
-      </w:r>
-      <w:r>
-        <w:rPr>
-          <w:rFonts w:ascii="Segoe UI" w:hAnsi="Segoe UI" w:cs="Segoe UI"/>
-          <w:sz w:val="22"/>
-          <w:szCs w:val="22"/>
-        </w:rPr>
-        <w:t xml:space="preserve"> walk</w:t>
+        <w:t>in</w:t>
+      </w:r>
+      <w:r>
+        <w:rPr>
+          <w:rFonts w:ascii="Segoe UI" w:hAnsi="Segoe UI" w:cs="Segoe UI"/>
+          <w:sz w:val="22"/>
+          <w:szCs w:val="22"/>
+        </w:rPr>
+        <w:t xml:space="preserve">to </w:t>
+      </w:r>
+      <w:r>
+        <w:rPr>
+          <w:rFonts w:ascii="Segoe UI" w:hAnsi="Segoe UI" w:cs="Segoe UI"/>
+          <w:sz w:val="22"/>
+          <w:szCs w:val="22"/>
+        </w:rPr>
+        <w:t>~</w:t>
+      </w:r>
+      <w:r>
+        <w:rPr>
+          <w:rFonts w:ascii="Segoe UI" w:hAnsi="Segoe UI" w:cs="Segoe UI"/>
+          <w:sz w:val="22"/>
+          <w:szCs w:val="22"/>
+        </w:rPr>
+        <w:t>3 minute ride</w:t>
       </w:r>
       <w:r>
         <w:rPr>
@@ -1402,64 +1392,6 @@
           <w:sz w:val="22"/>
           <w:szCs w:val="22"/>
         </w:rPr>
-        <w:t xml:space="preserve"> </w:t>
-      </w:r>
-      <w:r>
-        <w:rPr>
-          <w:rFonts w:ascii="Segoe UI" w:hAnsi="Segoe UI" w:cs="Segoe UI"/>
-          <w:sz w:val="22"/>
-          <w:szCs w:val="22"/>
-        </w:rPr>
-        <w:t>in</w:t>
-      </w:r>
-      <w:r>
-        <w:rPr>
-          <w:rFonts w:ascii="Segoe UI" w:hAnsi="Segoe UI" w:cs="Segoe UI"/>
-          <w:sz w:val="22"/>
-          <w:szCs w:val="22"/>
-        </w:rPr>
-        <w:t xml:space="preserve">to </w:t>
-      </w:r>
-      <w:r>
-        <w:rPr>
-          <w:rFonts w:ascii="Segoe UI" w:hAnsi="Segoe UI" w:cs="Segoe UI"/>
-          <w:sz w:val="22"/>
-          <w:szCs w:val="22"/>
-        </w:rPr>
-        <w:t>~</w:t>
-      </w:r>
-      <w:proofErr w:type="gramStart"/>
-      <w:r>
-        <w:rPr>
-          <w:rFonts w:ascii="Segoe UI" w:hAnsi="Segoe UI" w:cs="Segoe UI"/>
-          <w:sz w:val="22"/>
-          <w:szCs w:val="22"/>
-        </w:rPr>
-        <w:t>3 minute</w:t>
-      </w:r>
-      <w:proofErr w:type="gramEnd"/>
-      <w:r>
-        <w:rPr>
-          <w:rFonts w:ascii="Segoe UI" w:hAnsi="Segoe UI" w:cs="Segoe UI"/>
-          <w:sz w:val="22"/>
-          <w:szCs w:val="22"/>
-        </w:rPr>
-        <w:t xml:space="preserve"> ride</w:t>
-      </w:r>
-      <w:r>
-        <w:rPr>
-          <w:rFonts w:ascii="Segoe UI" w:hAnsi="Segoe UI" w:cs="Segoe UI"/>
-          <w:sz w:val="22"/>
-          <w:szCs w:val="22"/>
-        </w:rPr>
-        <w:t>s</w:t>
-      </w:r>
-      <w:r>
-        <w:rPr>
-          <w:rFonts w:ascii="Segoe UI" w:hAnsi="Segoe UI" w:cs="Segoe UI"/>
-          <w:sz w:val="22"/>
-          <w:szCs w:val="22"/>
-        </w:rPr>
         <w:t xml:space="preserve"> in a very non-obstructive way </w:t>
       </w:r>
       <w:r>
@@ -1492,20 +1424,8 @@
           <w:sz w:val="22"/>
           <w:szCs w:val="22"/>
         </w:rPr>
-        <w:t xml:space="preserve"> serves as </w:t>
-      </w:r>
-      <w:proofErr w:type="spellStart"/>
-      <w:proofErr w:type="gramStart"/>
-      <w:r>
-        <w:rPr>
-          <w:rFonts w:ascii="Segoe UI" w:hAnsi="Segoe UI" w:cs="Segoe UI"/>
-          <w:sz w:val="22"/>
-          <w:szCs w:val="22"/>
-        </w:rPr>
-        <w:t>a</w:t>
-      </w:r>
-      <w:proofErr w:type="spellEnd"/>
-      <w:proofErr w:type="gramEnd"/>
+        <w:t xml:space="preserve"> serves as a</w:t>
+      </w:r>
       <w:r>
         <w:rPr>
           <w:rFonts w:ascii="Segoe UI" w:hAnsi="Segoe UI" w:cs="Segoe UI"/>

</xml_diff>